<commit_message>
Automatski commit: 2025-02-09 22:55
</commit_message>
<xml_diff>
--- a/template_poročila.docx
+++ b/template_poročila.docx
@@ -1,6 +1,6 @@
 
 <file path=word/document.xml><?xml version="1.0" encoding="utf-8"?>
-<w:document xmlns:wpc="http://schemas.microsoft.com/office/word/2010/wordprocessingCanvas" xmlns:cx="http://schemas.microsoft.com/office/drawing/2014/chartex" xmlns:cx1="http://schemas.microsoft.com/office/drawing/2015/9/8/chartex" xmlns:cx2="http://schemas.microsoft.com/office/drawing/2015/10/21/chartex" xmlns:cx3="http://schemas.microsoft.com/office/drawing/2016/5/9/chartex" xmlns:cx4="http://schemas.microsoft.com/office/drawing/2016/5/10/chartex" xmlns:cx5="http://schemas.microsoft.com/office/drawing/2016/5/11/chartex" xmlns:cx6="http://schemas.microsoft.com/office/drawing/2016/5/12/chartex" xmlns:cx7="http://schemas.microsoft.com/office/drawing/2016/5/13/chartex" xmlns:cx8="http://schemas.microsoft.com/office/drawing/2016/5/14/chartex" xmlns:mc="http://schemas.openxmlformats.org/markup-compatibility/2006" xmlns:aink="http://schemas.microsoft.com/office/drawing/2016/ink" xmlns:am3d="http://schemas.microsoft.com/office/drawing/2017/model3d" xmlns:o="urn:schemas-microsoft-com:office:office" xmlns:oel="http://schemas.microsoft.com/office/2019/extlst" xmlns:r="http://schemas.openxmlformats.org/officeDocument/2006/relationships" xmlns:m="http://schemas.openxmlformats.org/officeDocument/2006/math" xmlns:v="urn:schemas-microsoft-com:vml" xmlns:wp14="http://schemas.microsoft.com/office/word/2010/wordprocessingDrawing" xmlns:wp="http://schemas.openxmlformats.org/drawingml/2006/wordprocessingDrawing" xmlns:w10="urn:schemas-microsoft-com:office:word" xmlns:w="http://schemas.openxmlformats.org/wordprocessingml/2006/main" xmlns:w14="http://schemas.microsoft.com/office/word/2010/wordml" xmlns:w15="http://schemas.microsoft.com/office/word/2012/wordml" xmlns:w16cex="http://schemas.microsoft.com/office/word/2018/wordml/cex" xmlns:w16cid="http://schemas.microsoft.com/office/word/2016/wordml/cid" xmlns:w16="http://schemas.microsoft.com/office/word/2018/wordml" xmlns:w16du="http://schemas.microsoft.com/office/word/2023/wordml/word16du" xmlns:w16sdtdh="http://schemas.microsoft.com/office/word/2020/wordml/sdtdatahash" xmlns:w16se="http://schemas.microsoft.com/office/word/2015/wordml/symex" xmlns:wpg="http://schemas.microsoft.com/office/word/2010/wordprocessingGroup" xmlns:wpi="http://schemas.microsoft.com/office/word/2010/wordprocessingInk" xmlns:wne="http://schemas.microsoft.com/office/word/2006/wordml" xmlns:wps="http://schemas.microsoft.com/office/word/2010/wordprocessingShape" mc:Ignorable="w14 w15 w16se w16cid w16 w16cex w16sdtdh w16du wp14">
+<w:document xmlns:wpc="http://schemas.microsoft.com/office/word/2010/wordprocessingCanvas" xmlns:cx="http://schemas.microsoft.com/office/drawing/2014/chartex" xmlns:cx1="http://schemas.microsoft.com/office/drawing/2015/9/8/chartex" xmlns:cx2="http://schemas.microsoft.com/office/drawing/2015/10/21/chartex" xmlns:cx3="http://schemas.microsoft.com/office/drawing/2016/5/9/chartex" xmlns:cx4="http://schemas.microsoft.com/office/drawing/2016/5/10/chartex" xmlns:cx5="http://schemas.microsoft.com/office/drawing/2016/5/11/chartex" xmlns:cx6="http://schemas.microsoft.com/office/drawing/2016/5/12/chartex" xmlns:cx7="http://schemas.microsoft.com/office/drawing/2016/5/13/chartex" xmlns:cx8="http://schemas.microsoft.com/office/drawing/2016/5/14/chartex" xmlns:mc="http://schemas.openxmlformats.org/markup-compatibility/2006" xmlns:aink="http://schemas.microsoft.com/office/drawing/2016/ink" xmlns:am3d="http://schemas.microsoft.com/office/drawing/2017/model3d" xmlns:o="urn:schemas-microsoft-com:office:office" xmlns:oel="http://schemas.microsoft.com/office/2019/extlst" xmlns:r="http://schemas.openxmlformats.org/officeDocument/2006/relationships" xmlns:m="http://schemas.openxmlformats.org/officeDocument/2006/math" xmlns:v="urn:schemas-microsoft-com:vml" xmlns:wp14="http://schemas.microsoft.com/office/word/2010/wordprocessingDrawing" xmlns:wp="http://schemas.openxmlformats.org/drawingml/2006/wordprocessingDrawing" xmlns:w10="urn:schemas-microsoft-com:office:word" xmlns:w="http://schemas.openxmlformats.org/wordprocessingml/2006/main" xmlns:w14="http://schemas.microsoft.com/office/word/2010/wordml" xmlns:w15="http://schemas.microsoft.com/office/word/2012/wordml" xmlns:w16cex="http://schemas.microsoft.com/office/word/2018/wordml/cex" xmlns:w16cid="http://schemas.microsoft.com/office/word/2016/wordml/cid" xmlns:w16="http://schemas.microsoft.com/office/word/2018/wordml" xmlns:w16du="http://schemas.microsoft.com/office/word/2023/wordml/word16du" xmlns:w16sdtdh="http://schemas.microsoft.com/office/word/2020/wordml/sdtdatahash" xmlns:w16sdtfl="http://schemas.microsoft.com/office/word/2024/wordml/sdtformatlock" xmlns:w16se="http://schemas.microsoft.com/office/word/2015/wordml/symex" xmlns:wpg="http://schemas.microsoft.com/office/word/2010/wordprocessingGroup" xmlns:wpi="http://schemas.microsoft.com/office/word/2010/wordprocessingInk" xmlns:wne="http://schemas.microsoft.com/office/word/2006/wordml" xmlns:wps="http://schemas.microsoft.com/office/word/2010/wordprocessingShape" mc:Ignorable="w14 w15 w16se w16cid w16 w16cex w16sdtdh w16sdtfl w16du wp14">
   <w:body>
     <w:p>
       <w:pPr>
@@ -38,10 +38,7 @@
         <w:pStyle w:val="Naslov21"/>
       </w:pPr>
       <w:r>
-        <w:t>0</w:t>
-      </w:r>
-      <w:r>
-        <w:t>8</w:t>
+        <w:t>16</w:t>
       </w:r>
       <w:r>
         <w:t>_lav03_vaja</w:t>
@@ -63,7 +60,7 @@
         <w:t xml:space="preserve">Vaja </w:t>
       </w:r>
       <w:r>
-        <w:t>8</w:t>
+        <w:t>16</w:t>
       </w:r>
     </w:p>
     <w:p>
@@ -85,11 +82,25 @@
         <w:t xml:space="preserve">Ljubljana, </w:t>
       </w:r>
       <w:r>
-        <w:t>november</w:t>
+        <w:t>februar</w:t>
       </w:r>
       <w:r>
-        <w:t xml:space="preserve"> 2024</w:t>
+        <w:t xml:space="preserve"> 202</w:t>
       </w:r>
+      <w:r>
+        <w:t>5</w:t>
+      </w:r>
+    </w:p>
+    <w:p>
+      <w:r>
+        <w:br w:type="page"/>
+      </w:r>
+    </w:p>
+    <w:p>
+      <w:pPr>
+        <w:pStyle w:val="Naslov21"/>
+        <w:jc w:val="left"/>
+      </w:pPr>
     </w:p>
     <w:p>
       <w:pPr>
@@ -129,7 +140,7 @@
 </file>
 
 <file path=word/endnotes.xml><?xml version="1.0" encoding="utf-8"?>
-<w:endnotes xmlns:wpc="http://schemas.microsoft.com/office/word/2010/wordprocessingCanvas" xmlns:cx="http://schemas.microsoft.com/office/drawing/2014/chartex" xmlns:cx1="http://schemas.microsoft.com/office/drawing/2015/9/8/chartex" xmlns:cx2="http://schemas.microsoft.com/office/drawing/2015/10/21/chartex" xmlns:cx3="http://schemas.microsoft.com/office/drawing/2016/5/9/chartex" xmlns:cx4="http://schemas.microsoft.com/office/drawing/2016/5/10/chartex" xmlns:cx5="http://schemas.microsoft.com/office/drawing/2016/5/11/chartex" xmlns:cx6="http://schemas.microsoft.com/office/drawing/2016/5/12/chartex" xmlns:cx7="http://schemas.microsoft.com/office/drawing/2016/5/13/chartex" xmlns:cx8="http://schemas.microsoft.com/office/drawing/2016/5/14/chartex" xmlns:mc="http://schemas.openxmlformats.org/markup-compatibility/2006" xmlns:aink="http://schemas.microsoft.com/office/drawing/2016/ink" xmlns:am3d="http://schemas.microsoft.com/office/drawing/2017/model3d" xmlns:o="urn:schemas-microsoft-com:office:office" xmlns:oel="http://schemas.microsoft.com/office/2019/extlst" xmlns:r="http://schemas.openxmlformats.org/officeDocument/2006/relationships" xmlns:m="http://schemas.openxmlformats.org/officeDocument/2006/math" xmlns:v="urn:schemas-microsoft-com:vml" xmlns:wp14="http://schemas.microsoft.com/office/word/2010/wordprocessingDrawing" xmlns:wp="http://schemas.openxmlformats.org/drawingml/2006/wordprocessingDrawing" xmlns:w10="urn:schemas-microsoft-com:office:word" xmlns:w="http://schemas.openxmlformats.org/wordprocessingml/2006/main" xmlns:w14="http://schemas.microsoft.com/office/word/2010/wordml" xmlns:w15="http://schemas.microsoft.com/office/word/2012/wordml" xmlns:w16cex="http://schemas.microsoft.com/office/word/2018/wordml/cex" xmlns:w16cid="http://schemas.microsoft.com/office/word/2016/wordml/cid" xmlns:w16="http://schemas.microsoft.com/office/word/2018/wordml" xmlns:w16du="http://schemas.microsoft.com/office/word/2023/wordml/word16du" xmlns:w16sdtdh="http://schemas.microsoft.com/office/word/2020/wordml/sdtdatahash" xmlns:w16se="http://schemas.microsoft.com/office/word/2015/wordml/symex" xmlns:wpg="http://schemas.microsoft.com/office/word/2010/wordprocessingGroup" xmlns:wpi="http://schemas.microsoft.com/office/word/2010/wordprocessingInk" xmlns:wne="http://schemas.microsoft.com/office/word/2006/wordml" xmlns:wps="http://schemas.microsoft.com/office/word/2010/wordprocessingShape" mc:Ignorable="w14 w15 w16se w16cid w16 w16cex w16sdtdh w16du wp14">
+<w:endnotes xmlns:wpc="http://schemas.microsoft.com/office/word/2010/wordprocessingCanvas" xmlns:cx="http://schemas.microsoft.com/office/drawing/2014/chartex" xmlns:cx1="http://schemas.microsoft.com/office/drawing/2015/9/8/chartex" xmlns:cx2="http://schemas.microsoft.com/office/drawing/2015/10/21/chartex" xmlns:cx3="http://schemas.microsoft.com/office/drawing/2016/5/9/chartex" xmlns:cx4="http://schemas.microsoft.com/office/drawing/2016/5/10/chartex" xmlns:cx5="http://schemas.microsoft.com/office/drawing/2016/5/11/chartex" xmlns:cx6="http://schemas.microsoft.com/office/drawing/2016/5/12/chartex" xmlns:cx7="http://schemas.microsoft.com/office/drawing/2016/5/13/chartex" xmlns:cx8="http://schemas.microsoft.com/office/drawing/2016/5/14/chartex" xmlns:mc="http://schemas.openxmlformats.org/markup-compatibility/2006" xmlns:aink="http://schemas.microsoft.com/office/drawing/2016/ink" xmlns:am3d="http://schemas.microsoft.com/office/drawing/2017/model3d" xmlns:o="urn:schemas-microsoft-com:office:office" xmlns:oel="http://schemas.microsoft.com/office/2019/extlst" xmlns:r="http://schemas.openxmlformats.org/officeDocument/2006/relationships" xmlns:m="http://schemas.openxmlformats.org/officeDocument/2006/math" xmlns:v="urn:schemas-microsoft-com:vml" xmlns:wp14="http://schemas.microsoft.com/office/word/2010/wordprocessingDrawing" xmlns:wp="http://schemas.openxmlformats.org/drawingml/2006/wordprocessingDrawing" xmlns:w10="urn:schemas-microsoft-com:office:word" xmlns:w="http://schemas.openxmlformats.org/wordprocessingml/2006/main" xmlns:w14="http://schemas.microsoft.com/office/word/2010/wordml" xmlns:w15="http://schemas.microsoft.com/office/word/2012/wordml" xmlns:w16cex="http://schemas.microsoft.com/office/word/2018/wordml/cex" xmlns:w16cid="http://schemas.microsoft.com/office/word/2016/wordml/cid" xmlns:w16="http://schemas.microsoft.com/office/word/2018/wordml" xmlns:w16du="http://schemas.microsoft.com/office/word/2023/wordml/word16du" xmlns:w16sdtdh="http://schemas.microsoft.com/office/word/2020/wordml/sdtdatahash" xmlns:w16sdtfl="http://schemas.microsoft.com/office/word/2024/wordml/sdtformatlock" xmlns:w16se="http://schemas.microsoft.com/office/word/2015/wordml/symex" xmlns:wpg="http://schemas.microsoft.com/office/word/2010/wordprocessingGroup" xmlns:wpi="http://schemas.microsoft.com/office/word/2010/wordprocessingInk" xmlns:wne="http://schemas.microsoft.com/office/word/2006/wordml" xmlns:wps="http://schemas.microsoft.com/office/word/2010/wordprocessingShape" mc:Ignorable="w14 w15 w16se w16cid w16 w16cex w16sdtdh w16sdtfl w16du wp14">
   <w:endnote w:type="separator" w:id="-1">
     <w:p>
       <w:pPr>
@@ -156,7 +167,7 @@
 </file>
 
 <file path=word/footnotes.xml><?xml version="1.0" encoding="utf-8"?>
-<w:footnotes xmlns:wpc="http://schemas.microsoft.com/office/word/2010/wordprocessingCanvas" xmlns:cx="http://schemas.microsoft.com/office/drawing/2014/chartex" xmlns:cx1="http://schemas.microsoft.com/office/drawing/2015/9/8/chartex" xmlns:cx2="http://schemas.microsoft.com/office/drawing/2015/10/21/chartex" xmlns:cx3="http://schemas.microsoft.com/office/drawing/2016/5/9/chartex" xmlns:cx4="http://schemas.microsoft.com/office/drawing/2016/5/10/chartex" xmlns:cx5="http://schemas.microsoft.com/office/drawing/2016/5/11/chartex" xmlns:cx6="http://schemas.microsoft.com/office/drawing/2016/5/12/chartex" xmlns:cx7="http://schemas.microsoft.com/office/drawing/2016/5/13/chartex" xmlns:cx8="http://schemas.microsoft.com/office/drawing/2016/5/14/chartex" xmlns:mc="http://schemas.openxmlformats.org/markup-compatibility/2006" xmlns:aink="http://schemas.microsoft.com/office/drawing/2016/ink" xmlns:am3d="http://schemas.microsoft.com/office/drawing/2017/model3d" xmlns:o="urn:schemas-microsoft-com:office:office" xmlns:oel="http://schemas.microsoft.com/office/2019/extlst" xmlns:r="http://schemas.openxmlformats.org/officeDocument/2006/relationships" xmlns:m="http://schemas.openxmlformats.org/officeDocument/2006/math" xmlns:v="urn:schemas-microsoft-com:vml" xmlns:wp14="http://schemas.microsoft.com/office/word/2010/wordprocessingDrawing" xmlns:wp="http://schemas.openxmlformats.org/drawingml/2006/wordprocessingDrawing" xmlns:w10="urn:schemas-microsoft-com:office:word" xmlns:w="http://schemas.openxmlformats.org/wordprocessingml/2006/main" xmlns:w14="http://schemas.microsoft.com/office/word/2010/wordml" xmlns:w15="http://schemas.microsoft.com/office/word/2012/wordml" xmlns:w16cex="http://schemas.microsoft.com/office/word/2018/wordml/cex" xmlns:w16cid="http://schemas.microsoft.com/office/word/2016/wordml/cid" xmlns:w16="http://schemas.microsoft.com/office/word/2018/wordml" xmlns:w16du="http://schemas.microsoft.com/office/word/2023/wordml/word16du" xmlns:w16sdtdh="http://schemas.microsoft.com/office/word/2020/wordml/sdtdatahash" xmlns:w16se="http://schemas.microsoft.com/office/word/2015/wordml/symex" xmlns:wpg="http://schemas.microsoft.com/office/word/2010/wordprocessingGroup" xmlns:wpi="http://schemas.microsoft.com/office/word/2010/wordprocessingInk" xmlns:wne="http://schemas.microsoft.com/office/word/2006/wordml" xmlns:wps="http://schemas.microsoft.com/office/word/2010/wordprocessingShape" mc:Ignorable="w14 w15 w16se w16cid w16 w16cex w16sdtdh w16du wp14">
+<w:footnotes xmlns:wpc="http://schemas.microsoft.com/office/word/2010/wordprocessingCanvas" xmlns:cx="http://schemas.microsoft.com/office/drawing/2014/chartex" xmlns:cx1="http://schemas.microsoft.com/office/drawing/2015/9/8/chartex" xmlns:cx2="http://schemas.microsoft.com/office/drawing/2015/10/21/chartex" xmlns:cx3="http://schemas.microsoft.com/office/drawing/2016/5/9/chartex" xmlns:cx4="http://schemas.microsoft.com/office/drawing/2016/5/10/chartex" xmlns:cx5="http://schemas.microsoft.com/office/drawing/2016/5/11/chartex" xmlns:cx6="http://schemas.microsoft.com/office/drawing/2016/5/12/chartex" xmlns:cx7="http://schemas.microsoft.com/office/drawing/2016/5/13/chartex" xmlns:cx8="http://schemas.microsoft.com/office/drawing/2016/5/14/chartex" xmlns:mc="http://schemas.openxmlformats.org/markup-compatibility/2006" xmlns:aink="http://schemas.microsoft.com/office/drawing/2016/ink" xmlns:am3d="http://schemas.microsoft.com/office/drawing/2017/model3d" xmlns:o="urn:schemas-microsoft-com:office:office" xmlns:oel="http://schemas.microsoft.com/office/2019/extlst" xmlns:r="http://schemas.openxmlformats.org/officeDocument/2006/relationships" xmlns:m="http://schemas.openxmlformats.org/officeDocument/2006/math" xmlns:v="urn:schemas-microsoft-com:vml" xmlns:wp14="http://schemas.microsoft.com/office/word/2010/wordprocessingDrawing" xmlns:wp="http://schemas.openxmlformats.org/drawingml/2006/wordprocessingDrawing" xmlns:w10="urn:schemas-microsoft-com:office:word" xmlns:w="http://schemas.openxmlformats.org/wordprocessingml/2006/main" xmlns:w14="http://schemas.microsoft.com/office/word/2010/wordml" xmlns:w15="http://schemas.microsoft.com/office/word/2012/wordml" xmlns:w16cex="http://schemas.microsoft.com/office/word/2018/wordml/cex" xmlns:w16cid="http://schemas.microsoft.com/office/word/2016/wordml/cid" xmlns:w16="http://schemas.microsoft.com/office/word/2018/wordml" xmlns:w16du="http://schemas.microsoft.com/office/word/2023/wordml/word16du" xmlns:w16sdtdh="http://schemas.microsoft.com/office/word/2020/wordml/sdtdatahash" xmlns:w16sdtfl="http://schemas.microsoft.com/office/word/2024/wordml/sdtformatlock" xmlns:w16se="http://schemas.microsoft.com/office/word/2015/wordml/symex" xmlns:wpg="http://schemas.microsoft.com/office/word/2010/wordprocessingGroup" xmlns:wpi="http://schemas.microsoft.com/office/word/2010/wordprocessingInk" xmlns:wne="http://schemas.microsoft.com/office/word/2006/wordml" xmlns:wps="http://schemas.microsoft.com/office/word/2010/wordprocessingShape" mc:Ignorable="w14 w15 w16se w16cid w16 w16cex w16sdtdh w16sdtfl w16du wp14">
   <w:footnote w:type="separator" w:id="-1">
     <w:p>
       <w:pPr>
@@ -183,7 +194,7 @@
 </file>
 
 <file path=word/header1.xml><?xml version="1.0" encoding="utf-8"?>
-<w:hdr xmlns:wpc="http://schemas.microsoft.com/office/word/2010/wordprocessingCanvas" xmlns:cx="http://schemas.microsoft.com/office/drawing/2014/chartex" xmlns:cx1="http://schemas.microsoft.com/office/drawing/2015/9/8/chartex" xmlns:cx2="http://schemas.microsoft.com/office/drawing/2015/10/21/chartex" xmlns:cx3="http://schemas.microsoft.com/office/drawing/2016/5/9/chartex" xmlns:cx4="http://schemas.microsoft.com/office/drawing/2016/5/10/chartex" xmlns:cx5="http://schemas.microsoft.com/office/drawing/2016/5/11/chartex" xmlns:cx6="http://schemas.microsoft.com/office/drawing/2016/5/12/chartex" xmlns:cx7="http://schemas.microsoft.com/office/drawing/2016/5/13/chartex" xmlns:cx8="http://schemas.microsoft.com/office/drawing/2016/5/14/chartex" xmlns:mc="http://schemas.openxmlformats.org/markup-compatibility/2006" xmlns:aink="http://schemas.microsoft.com/office/drawing/2016/ink" xmlns:am3d="http://schemas.microsoft.com/office/drawing/2017/model3d" xmlns:o="urn:schemas-microsoft-com:office:office" xmlns:oel="http://schemas.microsoft.com/office/2019/extlst" xmlns:r="http://schemas.openxmlformats.org/officeDocument/2006/relationships" xmlns:m="http://schemas.openxmlformats.org/officeDocument/2006/math" xmlns:v="urn:schemas-microsoft-com:vml" xmlns:wp14="http://schemas.microsoft.com/office/word/2010/wordprocessingDrawing" xmlns:wp="http://schemas.openxmlformats.org/drawingml/2006/wordprocessingDrawing" xmlns:w10="urn:schemas-microsoft-com:office:word" xmlns:w="http://schemas.openxmlformats.org/wordprocessingml/2006/main" xmlns:w14="http://schemas.microsoft.com/office/word/2010/wordml" xmlns:w15="http://schemas.microsoft.com/office/word/2012/wordml" xmlns:w16cex="http://schemas.microsoft.com/office/word/2018/wordml/cex" xmlns:w16cid="http://schemas.microsoft.com/office/word/2016/wordml/cid" xmlns:w16="http://schemas.microsoft.com/office/word/2018/wordml" xmlns:w16du="http://schemas.microsoft.com/office/word/2023/wordml/word16du" xmlns:w16sdtdh="http://schemas.microsoft.com/office/word/2020/wordml/sdtdatahash" xmlns:w16se="http://schemas.microsoft.com/office/word/2015/wordml/symex" xmlns:wpg="http://schemas.microsoft.com/office/word/2010/wordprocessingGroup" xmlns:wpi="http://schemas.microsoft.com/office/word/2010/wordprocessingInk" xmlns:wne="http://schemas.microsoft.com/office/word/2006/wordml" xmlns:wps="http://schemas.microsoft.com/office/word/2010/wordprocessingShape" mc:Ignorable="w14 w15 w16se w16cid w16 w16cex w16sdtdh w16du wp14">
+<w:hdr xmlns:wpc="http://schemas.microsoft.com/office/word/2010/wordprocessingCanvas" xmlns:cx="http://schemas.microsoft.com/office/drawing/2014/chartex" xmlns:cx1="http://schemas.microsoft.com/office/drawing/2015/9/8/chartex" xmlns:cx2="http://schemas.microsoft.com/office/drawing/2015/10/21/chartex" xmlns:cx3="http://schemas.microsoft.com/office/drawing/2016/5/9/chartex" xmlns:cx4="http://schemas.microsoft.com/office/drawing/2016/5/10/chartex" xmlns:cx5="http://schemas.microsoft.com/office/drawing/2016/5/11/chartex" xmlns:cx6="http://schemas.microsoft.com/office/drawing/2016/5/12/chartex" xmlns:cx7="http://schemas.microsoft.com/office/drawing/2016/5/13/chartex" xmlns:cx8="http://schemas.microsoft.com/office/drawing/2016/5/14/chartex" xmlns:mc="http://schemas.openxmlformats.org/markup-compatibility/2006" xmlns:aink="http://schemas.microsoft.com/office/drawing/2016/ink" xmlns:am3d="http://schemas.microsoft.com/office/drawing/2017/model3d" xmlns:o="urn:schemas-microsoft-com:office:office" xmlns:oel="http://schemas.microsoft.com/office/2019/extlst" xmlns:r="http://schemas.openxmlformats.org/officeDocument/2006/relationships" xmlns:m="http://schemas.openxmlformats.org/officeDocument/2006/math" xmlns:v="urn:schemas-microsoft-com:vml" xmlns:wp14="http://schemas.microsoft.com/office/word/2010/wordprocessingDrawing" xmlns:wp="http://schemas.openxmlformats.org/drawingml/2006/wordprocessingDrawing" xmlns:w10="urn:schemas-microsoft-com:office:word" xmlns:w="http://schemas.openxmlformats.org/wordprocessingml/2006/main" xmlns:w14="http://schemas.microsoft.com/office/word/2010/wordml" xmlns:w15="http://schemas.microsoft.com/office/word/2012/wordml" xmlns:w16cex="http://schemas.microsoft.com/office/word/2018/wordml/cex" xmlns:w16cid="http://schemas.microsoft.com/office/word/2016/wordml/cid" xmlns:w16="http://schemas.microsoft.com/office/word/2018/wordml" xmlns:w16du="http://schemas.microsoft.com/office/word/2023/wordml/word16du" xmlns:w16sdtdh="http://schemas.microsoft.com/office/word/2020/wordml/sdtdatahash" xmlns:w16sdtfl="http://schemas.microsoft.com/office/word/2024/wordml/sdtformatlock" xmlns:w16se="http://schemas.microsoft.com/office/word/2015/wordml/symex" xmlns:wpg="http://schemas.microsoft.com/office/word/2010/wordprocessingGroup" xmlns:wpi="http://schemas.microsoft.com/office/word/2010/wordprocessingInk" xmlns:wne="http://schemas.microsoft.com/office/word/2006/wordml" xmlns:wps="http://schemas.microsoft.com/office/word/2010/wordprocessingShape" mc:Ignorable="w14 w15 w16se w16cid w16 w16cex w16sdtdh w16sdtfl w16du wp14">
   <w:p>
     <w:pPr>
       <w:pStyle w:val="Header"/>
@@ -192,13 +203,13 @@
       <w:rPr>
         <w:rStyle w:val="Strong"/>
       </w:rPr>
-      <w:t>poročilo 0</w:t>
+      <w:t xml:space="preserve">poročilo </w:t>
     </w:r>
     <w:r>
       <w:rPr>
         <w:rStyle w:val="Strong"/>
       </w:rPr>
-      <w:t>7</w:t>
+      <w:t>16</w:t>
     </w:r>
     <w:r>
       <w:rPr>
@@ -211,7 +222,7 @@
 </file>
 
 <file path=word/header2.xml><?xml version="1.0" encoding="utf-8"?>
-<w:hdr xmlns:wpc="http://schemas.microsoft.com/office/word/2010/wordprocessingCanvas" xmlns:cx="http://schemas.microsoft.com/office/drawing/2014/chartex" xmlns:cx1="http://schemas.microsoft.com/office/drawing/2015/9/8/chartex" xmlns:cx2="http://schemas.microsoft.com/office/drawing/2015/10/21/chartex" xmlns:cx3="http://schemas.microsoft.com/office/drawing/2016/5/9/chartex" xmlns:cx4="http://schemas.microsoft.com/office/drawing/2016/5/10/chartex" xmlns:cx5="http://schemas.microsoft.com/office/drawing/2016/5/11/chartex" xmlns:cx6="http://schemas.microsoft.com/office/drawing/2016/5/12/chartex" xmlns:cx7="http://schemas.microsoft.com/office/drawing/2016/5/13/chartex" xmlns:cx8="http://schemas.microsoft.com/office/drawing/2016/5/14/chartex" xmlns:mc="http://schemas.openxmlformats.org/markup-compatibility/2006" xmlns:aink="http://schemas.microsoft.com/office/drawing/2016/ink" xmlns:am3d="http://schemas.microsoft.com/office/drawing/2017/model3d" xmlns:o="urn:schemas-microsoft-com:office:office" xmlns:oel="http://schemas.microsoft.com/office/2019/extlst" xmlns:r="http://schemas.openxmlformats.org/officeDocument/2006/relationships" xmlns:m="http://schemas.openxmlformats.org/officeDocument/2006/math" xmlns:v="urn:schemas-microsoft-com:vml" xmlns:wp14="http://schemas.microsoft.com/office/word/2010/wordprocessingDrawing" xmlns:wp="http://schemas.openxmlformats.org/drawingml/2006/wordprocessingDrawing" xmlns:w10="urn:schemas-microsoft-com:office:word" xmlns:w="http://schemas.openxmlformats.org/wordprocessingml/2006/main" xmlns:w14="http://schemas.microsoft.com/office/word/2010/wordml" xmlns:w15="http://schemas.microsoft.com/office/word/2012/wordml" xmlns:w16cex="http://schemas.microsoft.com/office/word/2018/wordml/cex" xmlns:w16cid="http://schemas.microsoft.com/office/word/2016/wordml/cid" xmlns:w16="http://schemas.microsoft.com/office/word/2018/wordml" xmlns:w16du="http://schemas.microsoft.com/office/word/2023/wordml/word16du" xmlns:w16sdtdh="http://schemas.microsoft.com/office/word/2020/wordml/sdtdatahash" xmlns:w16se="http://schemas.microsoft.com/office/word/2015/wordml/symex" xmlns:wpg="http://schemas.microsoft.com/office/word/2010/wordprocessingGroup" xmlns:wpi="http://schemas.microsoft.com/office/word/2010/wordprocessingInk" xmlns:wne="http://schemas.microsoft.com/office/word/2006/wordml" xmlns:wps="http://schemas.microsoft.com/office/word/2010/wordprocessingShape" mc:Ignorable="w14 w15 w16se w16cid w16 w16cex w16sdtdh w16du wp14">
+<w:hdr xmlns:wpc="http://schemas.microsoft.com/office/word/2010/wordprocessingCanvas" xmlns:cx="http://schemas.microsoft.com/office/drawing/2014/chartex" xmlns:cx1="http://schemas.microsoft.com/office/drawing/2015/9/8/chartex" xmlns:cx2="http://schemas.microsoft.com/office/drawing/2015/10/21/chartex" xmlns:cx3="http://schemas.microsoft.com/office/drawing/2016/5/9/chartex" xmlns:cx4="http://schemas.microsoft.com/office/drawing/2016/5/10/chartex" xmlns:cx5="http://schemas.microsoft.com/office/drawing/2016/5/11/chartex" xmlns:cx6="http://schemas.microsoft.com/office/drawing/2016/5/12/chartex" xmlns:cx7="http://schemas.microsoft.com/office/drawing/2016/5/13/chartex" xmlns:cx8="http://schemas.microsoft.com/office/drawing/2016/5/14/chartex" xmlns:mc="http://schemas.openxmlformats.org/markup-compatibility/2006" xmlns:aink="http://schemas.microsoft.com/office/drawing/2016/ink" xmlns:am3d="http://schemas.microsoft.com/office/drawing/2017/model3d" xmlns:o="urn:schemas-microsoft-com:office:office" xmlns:oel="http://schemas.microsoft.com/office/2019/extlst" xmlns:r="http://schemas.openxmlformats.org/officeDocument/2006/relationships" xmlns:m="http://schemas.openxmlformats.org/officeDocument/2006/math" xmlns:v="urn:schemas-microsoft-com:vml" xmlns:wp14="http://schemas.microsoft.com/office/word/2010/wordprocessingDrawing" xmlns:wp="http://schemas.openxmlformats.org/drawingml/2006/wordprocessingDrawing" xmlns:w10="urn:schemas-microsoft-com:office:word" xmlns:w="http://schemas.openxmlformats.org/wordprocessingml/2006/main" xmlns:w14="http://schemas.microsoft.com/office/word/2010/wordml" xmlns:w15="http://schemas.microsoft.com/office/word/2012/wordml" xmlns:w16cex="http://schemas.microsoft.com/office/word/2018/wordml/cex" xmlns:w16cid="http://schemas.microsoft.com/office/word/2016/wordml/cid" xmlns:w16="http://schemas.microsoft.com/office/word/2018/wordml" xmlns:w16du="http://schemas.microsoft.com/office/word/2023/wordml/word16du" xmlns:w16sdtdh="http://schemas.microsoft.com/office/word/2020/wordml/sdtdatahash" xmlns:w16sdtfl="http://schemas.microsoft.com/office/word/2024/wordml/sdtformatlock" xmlns:w16se="http://schemas.microsoft.com/office/word/2015/wordml/symex" xmlns:wpg="http://schemas.microsoft.com/office/word/2010/wordprocessingGroup" xmlns:wpi="http://schemas.microsoft.com/office/word/2010/wordprocessingInk" xmlns:wne="http://schemas.microsoft.com/office/word/2006/wordml" xmlns:wps="http://schemas.microsoft.com/office/word/2010/wordprocessingShape" mc:Ignorable="w14 w15 w16se w16cid w16 w16cex w16sdtdh w16sdtfl w16du wp14">
   <w:p>
     <w:pPr>
       <w:pStyle w:val="Header"/>
@@ -223,13 +234,13 @@
       <w:rPr>
         <w:lang w:bidi="sl-SI"/>
       </w:rPr>
-      <w:t>Poročilo 0</w:t>
+      <w:t xml:space="preserve">Poročilo </w:t>
     </w:r>
     <w:r>
       <w:rPr>
         <w:lang w:bidi="sl-SI"/>
       </w:rPr>
-      <w:t>8</w:t>
+      <w:t>16</w:t>
     </w:r>
     <w:r>
       <w:rPr>
@@ -298,7 +309,7 @@
 </file>
 
 <file path=word/numbering.xml><?xml version="1.0" encoding="utf-8"?>
-<w:numbering xmlns:wpc="http://schemas.microsoft.com/office/word/2010/wordprocessingCanvas" xmlns:cx="http://schemas.microsoft.com/office/drawing/2014/chartex" xmlns:cx1="http://schemas.microsoft.com/office/drawing/2015/9/8/chartex" xmlns:cx2="http://schemas.microsoft.com/office/drawing/2015/10/21/chartex" xmlns:cx3="http://schemas.microsoft.com/office/drawing/2016/5/9/chartex" xmlns:cx4="http://schemas.microsoft.com/office/drawing/2016/5/10/chartex" xmlns:cx5="http://schemas.microsoft.com/office/drawing/2016/5/11/chartex" xmlns:cx6="http://schemas.microsoft.com/office/drawing/2016/5/12/chartex" xmlns:cx7="http://schemas.microsoft.com/office/drawing/2016/5/13/chartex" xmlns:cx8="http://schemas.microsoft.com/office/drawing/2016/5/14/chartex" xmlns:mc="http://schemas.openxmlformats.org/markup-compatibility/2006" xmlns:aink="http://schemas.microsoft.com/office/drawing/2016/ink" xmlns:am3d="http://schemas.microsoft.com/office/drawing/2017/model3d" xmlns:o="urn:schemas-microsoft-com:office:office" xmlns:oel="http://schemas.microsoft.com/office/2019/extlst" xmlns:r="http://schemas.openxmlformats.org/officeDocument/2006/relationships" xmlns:m="http://schemas.openxmlformats.org/officeDocument/2006/math" xmlns:v="urn:schemas-microsoft-com:vml" xmlns:wp14="http://schemas.microsoft.com/office/word/2010/wordprocessingDrawing" xmlns:wp="http://schemas.openxmlformats.org/drawingml/2006/wordprocessingDrawing" xmlns:w10="urn:schemas-microsoft-com:office:word" xmlns:w="http://schemas.openxmlformats.org/wordprocessingml/2006/main" xmlns:w14="http://schemas.microsoft.com/office/word/2010/wordml" xmlns:w15="http://schemas.microsoft.com/office/word/2012/wordml" xmlns:w16cex="http://schemas.microsoft.com/office/word/2018/wordml/cex" xmlns:w16cid="http://schemas.microsoft.com/office/word/2016/wordml/cid" xmlns:w16="http://schemas.microsoft.com/office/word/2018/wordml" xmlns:w16du="http://schemas.microsoft.com/office/word/2023/wordml/word16du" xmlns:w16sdtdh="http://schemas.microsoft.com/office/word/2020/wordml/sdtdatahash" xmlns:w16se="http://schemas.microsoft.com/office/word/2015/wordml/symex" xmlns:wpg="http://schemas.microsoft.com/office/word/2010/wordprocessingGroup" xmlns:wpi="http://schemas.microsoft.com/office/word/2010/wordprocessingInk" xmlns:wne="http://schemas.microsoft.com/office/word/2006/wordml" xmlns:wps="http://schemas.microsoft.com/office/word/2010/wordprocessingShape" mc:Ignorable="w14 w15 w16se w16cid w16 w16cex w16sdtdh w16du wp14">
+<w:numbering xmlns:wpc="http://schemas.microsoft.com/office/word/2010/wordprocessingCanvas" xmlns:cx="http://schemas.microsoft.com/office/drawing/2014/chartex" xmlns:cx1="http://schemas.microsoft.com/office/drawing/2015/9/8/chartex" xmlns:cx2="http://schemas.microsoft.com/office/drawing/2015/10/21/chartex" xmlns:cx3="http://schemas.microsoft.com/office/drawing/2016/5/9/chartex" xmlns:cx4="http://schemas.microsoft.com/office/drawing/2016/5/10/chartex" xmlns:cx5="http://schemas.microsoft.com/office/drawing/2016/5/11/chartex" xmlns:cx6="http://schemas.microsoft.com/office/drawing/2016/5/12/chartex" xmlns:cx7="http://schemas.microsoft.com/office/drawing/2016/5/13/chartex" xmlns:cx8="http://schemas.microsoft.com/office/drawing/2016/5/14/chartex" xmlns:mc="http://schemas.openxmlformats.org/markup-compatibility/2006" xmlns:aink="http://schemas.microsoft.com/office/drawing/2016/ink" xmlns:am3d="http://schemas.microsoft.com/office/drawing/2017/model3d" xmlns:o="urn:schemas-microsoft-com:office:office" xmlns:oel="http://schemas.microsoft.com/office/2019/extlst" xmlns:r="http://schemas.openxmlformats.org/officeDocument/2006/relationships" xmlns:m="http://schemas.openxmlformats.org/officeDocument/2006/math" xmlns:v="urn:schemas-microsoft-com:vml" xmlns:wp14="http://schemas.microsoft.com/office/word/2010/wordprocessingDrawing" xmlns:wp="http://schemas.openxmlformats.org/drawingml/2006/wordprocessingDrawing" xmlns:w10="urn:schemas-microsoft-com:office:word" xmlns:w="http://schemas.openxmlformats.org/wordprocessingml/2006/main" xmlns:w14="http://schemas.microsoft.com/office/word/2010/wordml" xmlns:w15="http://schemas.microsoft.com/office/word/2012/wordml" xmlns:w16cex="http://schemas.microsoft.com/office/word/2018/wordml/cex" xmlns:w16cid="http://schemas.microsoft.com/office/word/2016/wordml/cid" xmlns:w16="http://schemas.microsoft.com/office/word/2018/wordml" xmlns:w16du="http://schemas.microsoft.com/office/word/2023/wordml/word16du" xmlns:w16sdtdh="http://schemas.microsoft.com/office/word/2020/wordml/sdtdatahash" xmlns:w16sdtfl="http://schemas.microsoft.com/office/word/2024/wordml/sdtformatlock" xmlns:w16se="http://schemas.microsoft.com/office/word/2015/wordml/symex" xmlns:wpg="http://schemas.microsoft.com/office/word/2010/wordprocessingGroup" xmlns:wpi="http://schemas.microsoft.com/office/word/2010/wordprocessingInk" xmlns:wne="http://schemas.microsoft.com/office/word/2006/wordml" xmlns:wps="http://schemas.microsoft.com/office/word/2010/wordprocessingShape" mc:Ignorable="w14 w15 w16se w16cid w16 w16cex w16sdtdh w16sdtfl w16du wp14">
   <w:abstractNum w:abstractNumId="0" w15:restartNumberingAfterBreak="0">
     <w:nsid w:val="FFFFFF7C"/>
     <w:multiLevelType w:val="singleLevel"/>
@@ -1303,7 +1314,7 @@
 </file>
 
 <file path=word/styles.xml><?xml version="1.0" encoding="utf-8"?>
-<w:styles xmlns:mc="http://schemas.openxmlformats.org/markup-compatibility/2006" xmlns:r="http://schemas.openxmlformats.org/officeDocument/2006/relationships" xmlns:w="http://schemas.openxmlformats.org/wordprocessingml/2006/main" xmlns:w14="http://schemas.microsoft.com/office/word/2010/wordml" xmlns:w15="http://schemas.microsoft.com/office/word/2012/wordml" xmlns:w16cex="http://schemas.microsoft.com/office/word/2018/wordml/cex" xmlns:w16cid="http://schemas.microsoft.com/office/word/2016/wordml/cid" xmlns:w16="http://schemas.microsoft.com/office/word/2018/wordml" xmlns:w16du="http://schemas.microsoft.com/office/word/2023/wordml/word16du" xmlns:w16sdtdh="http://schemas.microsoft.com/office/word/2020/wordml/sdtdatahash" xmlns:w16se="http://schemas.microsoft.com/office/word/2015/wordml/symex" mc:Ignorable="w14 w15 w16se w16cid w16 w16cex w16sdtdh w16du">
+<w:styles xmlns:mc="http://schemas.openxmlformats.org/markup-compatibility/2006" xmlns:r="http://schemas.openxmlformats.org/officeDocument/2006/relationships" xmlns:w="http://schemas.openxmlformats.org/wordprocessingml/2006/main" xmlns:w14="http://schemas.microsoft.com/office/word/2010/wordml" xmlns:w15="http://schemas.microsoft.com/office/word/2012/wordml" xmlns:w16cex="http://schemas.microsoft.com/office/word/2018/wordml/cex" xmlns:w16cid="http://schemas.microsoft.com/office/word/2016/wordml/cid" xmlns:w16="http://schemas.microsoft.com/office/word/2018/wordml" xmlns:w16du="http://schemas.microsoft.com/office/word/2023/wordml/word16du" xmlns:w16sdtdh="http://schemas.microsoft.com/office/word/2020/wordml/sdtdatahash" xmlns:w16sdtfl="http://schemas.microsoft.com/office/word/2024/wordml/sdtformatlock" xmlns:w16se="http://schemas.microsoft.com/office/word/2015/wordml/symex" mc:Ignorable="w14 w15 w16se w16cid w16 w16cex w16sdtdh w16sdtfl w16du">
   <w:docDefaults>
     <w:rPrDefault>
       <w:rPr>
@@ -3849,7 +3860,7 @@
 </file>
 
 <file path=word/glossary/document.xml><?xml version="1.0" encoding="utf-8"?>
-<w:glossaryDocument xmlns:wpc="http://schemas.microsoft.com/office/word/2010/wordprocessingCanvas" xmlns:cx="http://schemas.microsoft.com/office/drawing/2014/chartex" xmlns:cx1="http://schemas.microsoft.com/office/drawing/2015/9/8/chartex" xmlns:cx2="http://schemas.microsoft.com/office/drawing/2015/10/21/chartex" xmlns:cx3="http://schemas.microsoft.com/office/drawing/2016/5/9/chartex" xmlns:cx4="http://schemas.microsoft.com/office/drawing/2016/5/10/chartex" xmlns:cx5="http://schemas.microsoft.com/office/drawing/2016/5/11/chartex" xmlns:cx6="http://schemas.microsoft.com/office/drawing/2016/5/12/chartex" xmlns:cx7="http://schemas.microsoft.com/office/drawing/2016/5/13/chartex" xmlns:cx8="http://schemas.microsoft.com/office/drawing/2016/5/14/chartex" xmlns:mc="http://schemas.openxmlformats.org/markup-compatibility/2006" xmlns:aink="http://schemas.microsoft.com/office/drawing/2016/ink" xmlns:am3d="http://schemas.microsoft.com/office/drawing/2017/model3d" xmlns:o="urn:schemas-microsoft-com:office:office" xmlns:oel="http://schemas.microsoft.com/office/2019/extlst" xmlns:r="http://schemas.openxmlformats.org/officeDocument/2006/relationships" xmlns:m="http://schemas.openxmlformats.org/officeDocument/2006/math" xmlns:v="urn:schemas-microsoft-com:vml" xmlns:wp14="http://schemas.microsoft.com/office/word/2010/wordprocessingDrawing" xmlns:wp="http://schemas.openxmlformats.org/drawingml/2006/wordprocessingDrawing" xmlns:w10="urn:schemas-microsoft-com:office:word" xmlns:w="http://schemas.openxmlformats.org/wordprocessingml/2006/main" xmlns:w14="http://schemas.microsoft.com/office/word/2010/wordml" xmlns:w15="http://schemas.microsoft.com/office/word/2012/wordml" xmlns:w16cex="http://schemas.microsoft.com/office/word/2018/wordml/cex" xmlns:w16cid="http://schemas.microsoft.com/office/word/2016/wordml/cid" xmlns:w16="http://schemas.microsoft.com/office/word/2018/wordml" xmlns:w16du="http://schemas.microsoft.com/office/word/2023/wordml/word16du" xmlns:w16sdtdh="http://schemas.microsoft.com/office/word/2020/wordml/sdtdatahash" xmlns:w16se="http://schemas.microsoft.com/office/word/2015/wordml/symex" xmlns:wpg="http://schemas.microsoft.com/office/word/2010/wordprocessingGroup" xmlns:wpi="http://schemas.microsoft.com/office/word/2010/wordprocessingInk" xmlns:wne="http://schemas.microsoft.com/office/word/2006/wordml" xmlns:wps="http://schemas.microsoft.com/office/word/2010/wordprocessingShape" mc:Ignorable="w14 w15 w16se w16cid w16 w16cex w16sdtdh w16du wp14">
+<w:glossaryDocument xmlns:wpc="http://schemas.microsoft.com/office/word/2010/wordprocessingCanvas" xmlns:cx="http://schemas.microsoft.com/office/drawing/2014/chartex" xmlns:cx1="http://schemas.microsoft.com/office/drawing/2015/9/8/chartex" xmlns:cx2="http://schemas.microsoft.com/office/drawing/2015/10/21/chartex" xmlns:cx3="http://schemas.microsoft.com/office/drawing/2016/5/9/chartex" xmlns:cx4="http://schemas.microsoft.com/office/drawing/2016/5/10/chartex" xmlns:cx5="http://schemas.microsoft.com/office/drawing/2016/5/11/chartex" xmlns:cx6="http://schemas.microsoft.com/office/drawing/2016/5/12/chartex" xmlns:cx7="http://schemas.microsoft.com/office/drawing/2016/5/13/chartex" xmlns:cx8="http://schemas.microsoft.com/office/drawing/2016/5/14/chartex" xmlns:mc="http://schemas.openxmlformats.org/markup-compatibility/2006" xmlns:aink="http://schemas.microsoft.com/office/drawing/2016/ink" xmlns:am3d="http://schemas.microsoft.com/office/drawing/2017/model3d" xmlns:o="urn:schemas-microsoft-com:office:office" xmlns:oel="http://schemas.microsoft.com/office/2019/extlst" xmlns:r="http://schemas.openxmlformats.org/officeDocument/2006/relationships" xmlns:m="http://schemas.openxmlformats.org/officeDocument/2006/math" xmlns:v="urn:schemas-microsoft-com:vml" xmlns:wp14="http://schemas.microsoft.com/office/word/2010/wordprocessingDrawing" xmlns:wp="http://schemas.openxmlformats.org/drawingml/2006/wordprocessingDrawing" xmlns:w10="urn:schemas-microsoft-com:office:word" xmlns:w="http://schemas.openxmlformats.org/wordprocessingml/2006/main" xmlns:w14="http://schemas.microsoft.com/office/word/2010/wordml" xmlns:w15="http://schemas.microsoft.com/office/word/2012/wordml" xmlns:w16cex="http://schemas.microsoft.com/office/word/2018/wordml/cex" xmlns:w16cid="http://schemas.microsoft.com/office/word/2016/wordml/cid" xmlns:w16="http://schemas.microsoft.com/office/word/2018/wordml" xmlns:w16du="http://schemas.microsoft.com/office/word/2023/wordml/word16du" xmlns:w16sdtdh="http://schemas.microsoft.com/office/word/2020/wordml/sdtdatahash" xmlns:w16sdtfl="http://schemas.microsoft.com/office/word/2024/wordml/sdtformatlock" xmlns:w16se="http://schemas.microsoft.com/office/word/2015/wordml/symex" xmlns:wpg="http://schemas.microsoft.com/office/word/2010/wordprocessingGroup" xmlns:wpi="http://schemas.microsoft.com/office/word/2010/wordprocessingInk" xmlns:wne="http://schemas.microsoft.com/office/word/2006/wordml" xmlns:wps="http://schemas.microsoft.com/office/word/2010/wordprocessingShape" mc:Ignorable="w14 w15 w16se w16cid w16 w16cex w16sdtdh w16sdtfl w16du wp14">
   <w:docParts>
     <w:docPart>
       <w:docPartPr>
@@ -3885,7 +3896,7 @@
 </file>
 
 <file path=word/glossary/fontTable.xml><?xml version="1.0" encoding="utf-8"?>
-<w:fonts xmlns:mc="http://schemas.openxmlformats.org/markup-compatibility/2006" xmlns:r="http://schemas.openxmlformats.org/officeDocument/2006/relationships" xmlns:w="http://schemas.openxmlformats.org/wordprocessingml/2006/main" xmlns:w14="http://schemas.microsoft.com/office/word/2010/wordml" xmlns:w15="http://schemas.microsoft.com/office/word/2012/wordml" xmlns:w16cex="http://schemas.microsoft.com/office/word/2018/wordml/cex" xmlns:w16cid="http://schemas.microsoft.com/office/word/2016/wordml/cid" xmlns:w16="http://schemas.microsoft.com/office/word/2018/wordml" xmlns:w16du="http://schemas.microsoft.com/office/word/2023/wordml/word16du" xmlns:w16sdtdh="http://schemas.microsoft.com/office/word/2020/wordml/sdtdatahash" xmlns:w16se="http://schemas.microsoft.com/office/word/2015/wordml/symex" mc:Ignorable="w14 w15 w16se w16cid w16 w16cex w16sdtdh w16du">
+<w:fonts xmlns:mc="http://schemas.openxmlformats.org/markup-compatibility/2006" xmlns:r="http://schemas.openxmlformats.org/officeDocument/2006/relationships" xmlns:w="http://schemas.openxmlformats.org/wordprocessingml/2006/main" xmlns:w14="http://schemas.microsoft.com/office/word/2010/wordml" xmlns:w15="http://schemas.microsoft.com/office/word/2012/wordml" xmlns:w16cex="http://schemas.microsoft.com/office/word/2018/wordml/cex" xmlns:w16cid="http://schemas.microsoft.com/office/word/2016/wordml/cid" xmlns:w16="http://schemas.microsoft.com/office/word/2018/wordml" xmlns:w16du="http://schemas.microsoft.com/office/word/2023/wordml/word16du" xmlns:w16sdtdh="http://schemas.microsoft.com/office/word/2020/wordml/sdtdatahash" xmlns:w16sdtfl="http://schemas.microsoft.com/office/word/2024/wordml/sdtformatlock" xmlns:w16se="http://schemas.microsoft.com/office/word/2015/wordml/symex" mc:Ignorable="w14 w15 w16se w16cid w16 w16cex w16sdtdh w16sdtfl w16du">
   <w:font w:name="Symbol">
     <w:panose1 w:val="05050102010706020507"/>
     <w:charset w:val="02"/>
@@ -3969,7 +3980,7 @@
 </file>
 
 <file path=word/glossary/settings.xml><?xml version="1.0" encoding="utf-8"?>
-<w:settings xmlns:mc="http://schemas.openxmlformats.org/markup-compatibility/2006" xmlns:o="urn:schemas-microsoft-com:office:office" xmlns:r="http://schemas.openxmlformats.org/officeDocument/2006/relationships" xmlns:m="http://schemas.openxmlformats.org/officeDocument/2006/math" xmlns:v="urn:schemas-microsoft-com:vml" xmlns:w10="urn:schemas-microsoft-com:office:word" xmlns:w="http://schemas.openxmlformats.org/wordprocessingml/2006/main" xmlns:w14="http://schemas.microsoft.com/office/word/2010/wordml" xmlns:w15="http://schemas.microsoft.com/office/word/2012/wordml" xmlns:w16cex="http://schemas.microsoft.com/office/word/2018/wordml/cex" xmlns:w16cid="http://schemas.microsoft.com/office/word/2016/wordml/cid" xmlns:w16="http://schemas.microsoft.com/office/word/2018/wordml" xmlns:w16du="http://schemas.microsoft.com/office/word/2023/wordml/word16du" xmlns:w16sdtdh="http://schemas.microsoft.com/office/word/2020/wordml/sdtdatahash" xmlns:w16se="http://schemas.microsoft.com/office/word/2015/wordml/symex" xmlns:sl="http://schemas.openxmlformats.org/schemaLibrary/2006/main" mc:Ignorable="w14 w15 w16se w16cid w16 w16cex w16sdtdh w16du">
+<w:settings xmlns:mc="http://schemas.openxmlformats.org/markup-compatibility/2006" xmlns:o="urn:schemas-microsoft-com:office:office" xmlns:r="http://schemas.openxmlformats.org/officeDocument/2006/relationships" xmlns:m="http://schemas.openxmlformats.org/officeDocument/2006/math" xmlns:v="urn:schemas-microsoft-com:vml" xmlns:w10="urn:schemas-microsoft-com:office:word" xmlns:w="http://schemas.openxmlformats.org/wordprocessingml/2006/main" xmlns:w14="http://schemas.microsoft.com/office/word/2010/wordml" xmlns:w15="http://schemas.microsoft.com/office/word/2012/wordml" xmlns:w16cex="http://schemas.microsoft.com/office/word/2018/wordml/cex" xmlns:w16cid="http://schemas.microsoft.com/office/word/2016/wordml/cid" xmlns:w16="http://schemas.microsoft.com/office/word/2018/wordml" xmlns:w16du="http://schemas.microsoft.com/office/word/2023/wordml/word16du" xmlns:w16sdtdh="http://schemas.microsoft.com/office/word/2020/wordml/sdtdatahash" xmlns:w16sdtfl="http://schemas.microsoft.com/office/word/2024/wordml/sdtformatlock" xmlns:w16se="http://schemas.microsoft.com/office/word/2015/wordml/symex" xmlns:sl="http://schemas.openxmlformats.org/schemaLibrary/2006/main" mc:Ignorable="w14 w15 w16se w16cid w16 w16cex w16sdtdh w16sdtfl w16du">
   <w:view w:val="normal"/>
   <w:defaultTabStop w:val="708"/>
   <w:hyphenationZone w:val="425"/>
@@ -3991,6 +4002,7 @@
     <w:rsid w:val="00215FAB"/>
     <w:rsid w:val="00262F39"/>
     <w:rsid w:val="00590E1D"/>
+    <w:rsid w:val="005E20A0"/>
     <w:rsid w:val="00671CE3"/>
     <w:rsid w:val="00746AD2"/>
     <w:rsid w:val="00781FC0"/>
@@ -3999,6 +4011,7 @@
     <w:rsid w:val="00B01066"/>
     <w:rsid w:val="00B25144"/>
     <w:rsid w:val="00B911CE"/>
+    <w:rsid w:val="00C3798C"/>
     <w:rsid w:val="00CC0143"/>
     <w:rsid w:val="00CC3D10"/>
     <w:rsid w:val="00D85D4B"/>
@@ -4027,7 +4040,7 @@
 </file>
 
 <file path=word/glossary/styles.xml><?xml version="1.0" encoding="utf-8"?>
-<w:styles xmlns:mc="http://schemas.openxmlformats.org/markup-compatibility/2006" xmlns:r="http://schemas.openxmlformats.org/officeDocument/2006/relationships" xmlns:w="http://schemas.openxmlformats.org/wordprocessingml/2006/main" xmlns:w14="http://schemas.microsoft.com/office/word/2010/wordml" xmlns:w15="http://schemas.microsoft.com/office/word/2012/wordml" xmlns:w16cex="http://schemas.microsoft.com/office/word/2018/wordml/cex" xmlns:w16cid="http://schemas.microsoft.com/office/word/2016/wordml/cid" xmlns:w16="http://schemas.microsoft.com/office/word/2018/wordml" xmlns:w16du="http://schemas.microsoft.com/office/word/2023/wordml/word16du" xmlns:w16sdtdh="http://schemas.microsoft.com/office/word/2020/wordml/sdtdatahash" xmlns:w16se="http://schemas.microsoft.com/office/word/2015/wordml/symex" mc:Ignorable="w14 w15 w16se w16cid w16 w16cex w16sdtdh w16du">
+<w:styles xmlns:mc="http://schemas.openxmlformats.org/markup-compatibility/2006" xmlns:r="http://schemas.openxmlformats.org/officeDocument/2006/relationships" xmlns:w="http://schemas.openxmlformats.org/wordprocessingml/2006/main" xmlns:w14="http://schemas.microsoft.com/office/word/2010/wordml" xmlns:w15="http://schemas.microsoft.com/office/word/2012/wordml" xmlns:w16cex="http://schemas.microsoft.com/office/word/2018/wordml/cex" xmlns:w16cid="http://schemas.microsoft.com/office/word/2016/wordml/cid" xmlns:w16="http://schemas.microsoft.com/office/word/2018/wordml" xmlns:w16du="http://schemas.microsoft.com/office/word/2023/wordml/word16du" xmlns:w16sdtdh="http://schemas.microsoft.com/office/word/2020/wordml/sdtdatahash" xmlns:w16sdtfl="http://schemas.microsoft.com/office/word/2024/wordml/sdtformatlock" xmlns:w16se="http://schemas.microsoft.com/office/word/2015/wordml/symex" mc:Ignorable="w14 w15 w16se w16cid w16 w16cex w16sdtdh w16sdtfl w16du">
   <w:docDefaults>
     <w:rPrDefault>
       <w:rPr>
@@ -4472,7 +4485,7 @@
 </file>
 
 <file path=word/glossary/webSettings.xml><?xml version="1.0" encoding="utf-8"?>
-<w:webSettings xmlns:mc="http://schemas.openxmlformats.org/markup-compatibility/2006" xmlns:r="http://schemas.openxmlformats.org/officeDocument/2006/relationships" xmlns:w="http://schemas.openxmlformats.org/wordprocessingml/2006/main" xmlns:w14="http://schemas.microsoft.com/office/word/2010/wordml" xmlns:w15="http://schemas.microsoft.com/office/word/2012/wordml" xmlns:w16cex="http://schemas.microsoft.com/office/word/2018/wordml/cex" xmlns:w16cid="http://schemas.microsoft.com/office/word/2016/wordml/cid" xmlns:w16="http://schemas.microsoft.com/office/word/2018/wordml" xmlns:w16du="http://schemas.microsoft.com/office/word/2023/wordml/word16du" xmlns:w16sdtdh="http://schemas.microsoft.com/office/word/2020/wordml/sdtdatahash" xmlns:w16se="http://schemas.microsoft.com/office/word/2015/wordml/symex" mc:Ignorable="w14 w15 w16se w16cid w16 w16cex w16sdtdh w16du">
+<w:webSettings xmlns:mc="http://schemas.openxmlformats.org/markup-compatibility/2006" xmlns:r="http://schemas.openxmlformats.org/officeDocument/2006/relationships" xmlns:w="http://schemas.openxmlformats.org/wordprocessingml/2006/main" xmlns:w14="http://schemas.microsoft.com/office/word/2010/wordml" xmlns:w15="http://schemas.microsoft.com/office/word/2012/wordml" xmlns:w16cex="http://schemas.microsoft.com/office/word/2018/wordml/cex" xmlns:w16cid="http://schemas.microsoft.com/office/word/2016/wordml/cid" xmlns:w16="http://schemas.microsoft.com/office/word/2018/wordml" xmlns:w16du="http://schemas.microsoft.com/office/word/2023/wordml/word16du" xmlns:w16sdtdh="http://schemas.microsoft.com/office/word/2020/wordml/sdtdatahash" xmlns:w16sdtfl="http://schemas.microsoft.com/office/word/2024/wordml/sdtformatlock" xmlns:w16se="http://schemas.microsoft.com/office/word/2015/wordml/symex" mc:Ignorable="w14 w15 w16se w16cid w16 w16cex w16sdtdh w16sdtfl w16du">
   <w:optimizeForBrowser/>
   <w:allowPNG/>
 </w:webSettings>

</xml_diff>

<commit_message>
Automatski commit: 2025-05-05 13:14
</commit_message>
<xml_diff>
--- a/template_poročila.docx
+++ b/template_poročila.docx
@@ -38,7 +38,7 @@
         <w:pStyle w:val="Naslov21"/>
       </w:pPr>
       <w:r>
-        <w:t>16</w:t>
+        <w:t>22</w:t>
       </w:r>
       <w:r>
         <w:t>_lav03_vaja</w:t>
@@ -60,7 +60,7 @@
         <w:t xml:space="preserve">Vaja </w:t>
       </w:r>
       <w:r>
-        <w:t>16</w:t>
+        <w:t>22</w:t>
       </w:r>
     </w:p>
     <w:p>
@@ -82,7 +82,7 @@
         <w:t xml:space="preserve">Ljubljana, </w:t>
       </w:r>
       <w:r>
-        <w:t>februar</w:t>
+        <w:t>april</w:t>
       </w:r>
       <w:r>
         <w:t xml:space="preserve"> 202</w:t>
@@ -124,8 +124,12 @@
       </w:pPr>
     </w:p>
     <w:sectPr>
-      <w:headerReference w:type="default" r:id="rId8"/>
-      <w:headerReference w:type="first" r:id="rId9"/>
+      <w:headerReference w:type="even" r:id="rId8"/>
+      <w:headerReference w:type="default" r:id="rId9"/>
+      <w:footerReference w:type="even" r:id="rId10"/>
+      <w:footerReference w:type="default" r:id="rId11"/>
+      <w:headerReference w:type="first" r:id="rId12"/>
+      <w:footerReference w:type="first" r:id="rId13"/>
       <w:footnotePr>
         <w:pos w:val="beneathText"/>
       </w:footnotePr>
@@ -166,6 +170,36 @@
 </w:endnotes>
 </file>
 
+<file path=word/footer1.xml><?xml version="1.0" encoding="utf-8"?>
+<w:ftr xmlns:wpc="http://schemas.microsoft.com/office/word/2010/wordprocessingCanvas" xmlns:cx="http://schemas.microsoft.com/office/drawing/2014/chartex" xmlns:cx1="http://schemas.microsoft.com/office/drawing/2015/9/8/chartex" xmlns:cx2="http://schemas.microsoft.com/office/drawing/2015/10/21/chartex" xmlns:cx3="http://schemas.microsoft.com/office/drawing/2016/5/9/chartex" xmlns:cx4="http://schemas.microsoft.com/office/drawing/2016/5/10/chartex" xmlns:cx5="http://schemas.microsoft.com/office/drawing/2016/5/11/chartex" xmlns:cx6="http://schemas.microsoft.com/office/drawing/2016/5/12/chartex" xmlns:cx7="http://schemas.microsoft.com/office/drawing/2016/5/13/chartex" xmlns:cx8="http://schemas.microsoft.com/office/drawing/2016/5/14/chartex" xmlns:mc="http://schemas.openxmlformats.org/markup-compatibility/2006" xmlns:aink="http://schemas.microsoft.com/office/drawing/2016/ink" xmlns:am3d="http://schemas.microsoft.com/office/drawing/2017/model3d" xmlns:o="urn:schemas-microsoft-com:office:office" xmlns:oel="http://schemas.microsoft.com/office/2019/extlst" xmlns:r="http://schemas.openxmlformats.org/officeDocument/2006/relationships" xmlns:m="http://schemas.openxmlformats.org/officeDocument/2006/math" xmlns:v="urn:schemas-microsoft-com:vml" xmlns:wp14="http://schemas.microsoft.com/office/word/2010/wordprocessingDrawing" xmlns:wp="http://schemas.openxmlformats.org/drawingml/2006/wordprocessingDrawing" xmlns:w10="urn:schemas-microsoft-com:office:word" xmlns:w="http://schemas.openxmlformats.org/wordprocessingml/2006/main" xmlns:w14="http://schemas.microsoft.com/office/word/2010/wordml" xmlns:w15="http://schemas.microsoft.com/office/word/2012/wordml" xmlns:w16cex="http://schemas.microsoft.com/office/word/2018/wordml/cex" xmlns:w16cid="http://schemas.microsoft.com/office/word/2016/wordml/cid" xmlns:w16="http://schemas.microsoft.com/office/word/2018/wordml" xmlns:w16du="http://schemas.microsoft.com/office/word/2023/wordml/word16du" xmlns:w16sdtdh="http://schemas.microsoft.com/office/word/2020/wordml/sdtdatahash" xmlns:w16sdtfl="http://schemas.microsoft.com/office/word/2024/wordml/sdtformatlock" xmlns:w16se="http://schemas.microsoft.com/office/word/2015/wordml/symex" xmlns:wpg="http://schemas.microsoft.com/office/word/2010/wordprocessingGroup" xmlns:wpi="http://schemas.microsoft.com/office/word/2010/wordprocessingInk" xmlns:wne="http://schemas.microsoft.com/office/word/2006/wordml" xmlns:wps="http://schemas.microsoft.com/office/word/2010/wordprocessingShape" mc:Ignorable="w14 w15 w16se w16cid w16 w16cex w16sdtdh w16sdtfl w16du wp14">
+  <w:p>
+    <w:pPr>
+      <w:pStyle w:val="Footer"/>
+    </w:pPr>
+  </w:p>
+</w:ftr>
+</file>
+
+<file path=word/footer2.xml><?xml version="1.0" encoding="utf-8"?>
+<w:ftr xmlns:wpc="http://schemas.microsoft.com/office/word/2010/wordprocessingCanvas" xmlns:cx="http://schemas.microsoft.com/office/drawing/2014/chartex" xmlns:cx1="http://schemas.microsoft.com/office/drawing/2015/9/8/chartex" xmlns:cx2="http://schemas.microsoft.com/office/drawing/2015/10/21/chartex" xmlns:cx3="http://schemas.microsoft.com/office/drawing/2016/5/9/chartex" xmlns:cx4="http://schemas.microsoft.com/office/drawing/2016/5/10/chartex" xmlns:cx5="http://schemas.microsoft.com/office/drawing/2016/5/11/chartex" xmlns:cx6="http://schemas.microsoft.com/office/drawing/2016/5/12/chartex" xmlns:cx7="http://schemas.microsoft.com/office/drawing/2016/5/13/chartex" xmlns:cx8="http://schemas.microsoft.com/office/drawing/2016/5/14/chartex" xmlns:mc="http://schemas.openxmlformats.org/markup-compatibility/2006" xmlns:aink="http://schemas.microsoft.com/office/drawing/2016/ink" xmlns:am3d="http://schemas.microsoft.com/office/drawing/2017/model3d" xmlns:o="urn:schemas-microsoft-com:office:office" xmlns:oel="http://schemas.microsoft.com/office/2019/extlst" xmlns:r="http://schemas.openxmlformats.org/officeDocument/2006/relationships" xmlns:m="http://schemas.openxmlformats.org/officeDocument/2006/math" xmlns:v="urn:schemas-microsoft-com:vml" xmlns:wp14="http://schemas.microsoft.com/office/word/2010/wordprocessingDrawing" xmlns:wp="http://schemas.openxmlformats.org/drawingml/2006/wordprocessingDrawing" xmlns:w10="urn:schemas-microsoft-com:office:word" xmlns:w="http://schemas.openxmlformats.org/wordprocessingml/2006/main" xmlns:w14="http://schemas.microsoft.com/office/word/2010/wordml" xmlns:w15="http://schemas.microsoft.com/office/word/2012/wordml" xmlns:w16cex="http://schemas.microsoft.com/office/word/2018/wordml/cex" xmlns:w16cid="http://schemas.microsoft.com/office/word/2016/wordml/cid" xmlns:w16="http://schemas.microsoft.com/office/word/2018/wordml" xmlns:w16du="http://schemas.microsoft.com/office/word/2023/wordml/word16du" xmlns:w16sdtdh="http://schemas.microsoft.com/office/word/2020/wordml/sdtdatahash" xmlns:w16sdtfl="http://schemas.microsoft.com/office/word/2024/wordml/sdtformatlock" xmlns:w16se="http://schemas.microsoft.com/office/word/2015/wordml/symex" xmlns:wpg="http://schemas.microsoft.com/office/word/2010/wordprocessingGroup" xmlns:wpi="http://schemas.microsoft.com/office/word/2010/wordprocessingInk" xmlns:wne="http://schemas.microsoft.com/office/word/2006/wordml" xmlns:wps="http://schemas.microsoft.com/office/word/2010/wordprocessingShape" mc:Ignorable="w14 w15 w16se w16cid w16 w16cex w16sdtdh w16sdtfl w16du wp14">
+  <w:p>
+    <w:pPr>
+      <w:pStyle w:val="Footer"/>
+    </w:pPr>
+  </w:p>
+</w:ftr>
+</file>
+
+<file path=word/footer3.xml><?xml version="1.0" encoding="utf-8"?>
+<w:ftr xmlns:wpc="http://schemas.microsoft.com/office/word/2010/wordprocessingCanvas" xmlns:cx="http://schemas.microsoft.com/office/drawing/2014/chartex" xmlns:cx1="http://schemas.microsoft.com/office/drawing/2015/9/8/chartex" xmlns:cx2="http://schemas.microsoft.com/office/drawing/2015/10/21/chartex" xmlns:cx3="http://schemas.microsoft.com/office/drawing/2016/5/9/chartex" xmlns:cx4="http://schemas.microsoft.com/office/drawing/2016/5/10/chartex" xmlns:cx5="http://schemas.microsoft.com/office/drawing/2016/5/11/chartex" xmlns:cx6="http://schemas.microsoft.com/office/drawing/2016/5/12/chartex" xmlns:cx7="http://schemas.microsoft.com/office/drawing/2016/5/13/chartex" xmlns:cx8="http://schemas.microsoft.com/office/drawing/2016/5/14/chartex" xmlns:mc="http://schemas.openxmlformats.org/markup-compatibility/2006" xmlns:aink="http://schemas.microsoft.com/office/drawing/2016/ink" xmlns:am3d="http://schemas.microsoft.com/office/drawing/2017/model3d" xmlns:o="urn:schemas-microsoft-com:office:office" xmlns:oel="http://schemas.microsoft.com/office/2019/extlst" xmlns:r="http://schemas.openxmlformats.org/officeDocument/2006/relationships" xmlns:m="http://schemas.openxmlformats.org/officeDocument/2006/math" xmlns:v="urn:schemas-microsoft-com:vml" xmlns:wp14="http://schemas.microsoft.com/office/word/2010/wordprocessingDrawing" xmlns:wp="http://schemas.openxmlformats.org/drawingml/2006/wordprocessingDrawing" xmlns:w10="urn:schemas-microsoft-com:office:word" xmlns:w="http://schemas.openxmlformats.org/wordprocessingml/2006/main" xmlns:w14="http://schemas.microsoft.com/office/word/2010/wordml" xmlns:w15="http://schemas.microsoft.com/office/word/2012/wordml" xmlns:w16cex="http://schemas.microsoft.com/office/word/2018/wordml/cex" xmlns:w16cid="http://schemas.microsoft.com/office/word/2016/wordml/cid" xmlns:w16="http://schemas.microsoft.com/office/word/2018/wordml" xmlns:w16du="http://schemas.microsoft.com/office/word/2023/wordml/word16du" xmlns:w16sdtdh="http://schemas.microsoft.com/office/word/2020/wordml/sdtdatahash" xmlns:w16sdtfl="http://schemas.microsoft.com/office/word/2024/wordml/sdtformatlock" xmlns:w16se="http://schemas.microsoft.com/office/word/2015/wordml/symex" xmlns:wpg="http://schemas.microsoft.com/office/word/2010/wordprocessingGroup" xmlns:wpi="http://schemas.microsoft.com/office/word/2010/wordprocessingInk" xmlns:wne="http://schemas.microsoft.com/office/word/2006/wordml" xmlns:wps="http://schemas.microsoft.com/office/word/2010/wordprocessingShape" mc:Ignorable="w14 w15 w16se w16cid w16 w16cex w16sdtdh w16sdtfl w16du wp14">
+  <w:p>
+    <w:pPr>
+      <w:pStyle w:val="Footer"/>
+    </w:pPr>
+  </w:p>
+</w:ftr>
+</file>
+
 <file path=word/footnotes.xml><?xml version="1.0" encoding="utf-8"?>
 <w:footnotes xmlns:wpc="http://schemas.microsoft.com/office/word/2010/wordprocessingCanvas" xmlns:cx="http://schemas.microsoft.com/office/drawing/2014/chartex" xmlns:cx1="http://schemas.microsoft.com/office/drawing/2015/9/8/chartex" xmlns:cx2="http://schemas.microsoft.com/office/drawing/2015/10/21/chartex" xmlns:cx3="http://schemas.microsoft.com/office/drawing/2016/5/9/chartex" xmlns:cx4="http://schemas.microsoft.com/office/drawing/2016/5/10/chartex" xmlns:cx5="http://schemas.microsoft.com/office/drawing/2016/5/11/chartex" xmlns:cx6="http://schemas.microsoft.com/office/drawing/2016/5/12/chartex" xmlns:cx7="http://schemas.microsoft.com/office/drawing/2016/5/13/chartex" xmlns:cx8="http://schemas.microsoft.com/office/drawing/2016/5/14/chartex" xmlns:mc="http://schemas.openxmlformats.org/markup-compatibility/2006" xmlns:aink="http://schemas.microsoft.com/office/drawing/2016/ink" xmlns:am3d="http://schemas.microsoft.com/office/drawing/2017/model3d" xmlns:o="urn:schemas-microsoft-com:office:office" xmlns:oel="http://schemas.microsoft.com/office/2019/extlst" xmlns:r="http://schemas.openxmlformats.org/officeDocument/2006/relationships" xmlns:m="http://schemas.openxmlformats.org/officeDocument/2006/math" xmlns:v="urn:schemas-microsoft-com:vml" xmlns:wp14="http://schemas.microsoft.com/office/word/2010/wordprocessingDrawing" xmlns:wp="http://schemas.openxmlformats.org/drawingml/2006/wordprocessingDrawing" xmlns:w10="urn:schemas-microsoft-com:office:word" xmlns:w="http://schemas.openxmlformats.org/wordprocessingml/2006/main" xmlns:w14="http://schemas.microsoft.com/office/word/2010/wordml" xmlns:w15="http://schemas.microsoft.com/office/word/2012/wordml" xmlns:w16cex="http://schemas.microsoft.com/office/word/2018/wordml/cex" xmlns:w16cid="http://schemas.microsoft.com/office/word/2016/wordml/cid" xmlns:w16="http://schemas.microsoft.com/office/word/2018/wordml" xmlns:w16du="http://schemas.microsoft.com/office/word/2023/wordml/word16du" xmlns:w16sdtdh="http://schemas.microsoft.com/office/word/2020/wordml/sdtdatahash" xmlns:w16sdtfl="http://schemas.microsoft.com/office/word/2024/wordml/sdtformatlock" xmlns:w16se="http://schemas.microsoft.com/office/word/2015/wordml/symex" xmlns:wpg="http://schemas.microsoft.com/office/word/2010/wordprocessingGroup" xmlns:wpi="http://schemas.microsoft.com/office/word/2010/wordprocessingInk" xmlns:wne="http://schemas.microsoft.com/office/word/2006/wordml" xmlns:wps="http://schemas.microsoft.com/office/word/2010/wordprocessingShape" mc:Ignorable="w14 w15 w16se w16cid w16 w16cex w16sdtdh w16sdtfl w16du wp14">
   <w:footnote w:type="separator" w:id="-1">
@@ -199,6 +233,16 @@
     <w:pPr>
       <w:pStyle w:val="Header"/>
     </w:pPr>
+  </w:p>
+</w:hdr>
+</file>
+
+<file path=word/header2.xml><?xml version="1.0" encoding="utf-8"?>
+<w:hdr xmlns:wpc="http://schemas.microsoft.com/office/word/2010/wordprocessingCanvas" xmlns:cx="http://schemas.microsoft.com/office/drawing/2014/chartex" xmlns:cx1="http://schemas.microsoft.com/office/drawing/2015/9/8/chartex" xmlns:cx2="http://schemas.microsoft.com/office/drawing/2015/10/21/chartex" xmlns:cx3="http://schemas.microsoft.com/office/drawing/2016/5/9/chartex" xmlns:cx4="http://schemas.microsoft.com/office/drawing/2016/5/10/chartex" xmlns:cx5="http://schemas.microsoft.com/office/drawing/2016/5/11/chartex" xmlns:cx6="http://schemas.microsoft.com/office/drawing/2016/5/12/chartex" xmlns:cx7="http://schemas.microsoft.com/office/drawing/2016/5/13/chartex" xmlns:cx8="http://schemas.microsoft.com/office/drawing/2016/5/14/chartex" xmlns:mc="http://schemas.openxmlformats.org/markup-compatibility/2006" xmlns:aink="http://schemas.microsoft.com/office/drawing/2016/ink" xmlns:am3d="http://schemas.microsoft.com/office/drawing/2017/model3d" xmlns:o="urn:schemas-microsoft-com:office:office" xmlns:oel="http://schemas.microsoft.com/office/2019/extlst" xmlns:r="http://schemas.openxmlformats.org/officeDocument/2006/relationships" xmlns:m="http://schemas.openxmlformats.org/officeDocument/2006/math" xmlns:v="urn:schemas-microsoft-com:vml" xmlns:wp14="http://schemas.microsoft.com/office/word/2010/wordprocessingDrawing" xmlns:wp="http://schemas.openxmlformats.org/drawingml/2006/wordprocessingDrawing" xmlns:w10="urn:schemas-microsoft-com:office:word" xmlns:w="http://schemas.openxmlformats.org/wordprocessingml/2006/main" xmlns:w14="http://schemas.microsoft.com/office/word/2010/wordml" xmlns:w15="http://schemas.microsoft.com/office/word/2012/wordml" xmlns:w16cex="http://schemas.microsoft.com/office/word/2018/wordml/cex" xmlns:w16cid="http://schemas.microsoft.com/office/word/2016/wordml/cid" xmlns:w16="http://schemas.microsoft.com/office/word/2018/wordml" xmlns:w16du="http://schemas.microsoft.com/office/word/2023/wordml/word16du" xmlns:w16sdtdh="http://schemas.microsoft.com/office/word/2020/wordml/sdtdatahash" xmlns:w16sdtfl="http://schemas.microsoft.com/office/word/2024/wordml/sdtformatlock" xmlns:w16se="http://schemas.microsoft.com/office/word/2015/wordml/symex" xmlns:wpg="http://schemas.microsoft.com/office/word/2010/wordprocessingGroup" xmlns:wpi="http://schemas.microsoft.com/office/word/2010/wordprocessingInk" xmlns:wne="http://schemas.microsoft.com/office/word/2006/wordml" xmlns:wps="http://schemas.microsoft.com/office/word/2010/wordprocessingShape" mc:Ignorable="w14 w15 w16se w16cid w16 w16cex w16sdtdh w16sdtfl w16du wp14">
+  <w:p>
+    <w:pPr>
+      <w:pStyle w:val="Header"/>
+    </w:pPr>
     <w:r>
       <w:rPr>
         <w:rStyle w:val="Strong"/>
@@ -209,7 +253,7 @@
       <w:rPr>
         <w:rStyle w:val="Strong"/>
       </w:rPr>
-      <w:t>16</w:t>
+      <w:t>22</w:t>
     </w:r>
     <w:r>
       <w:rPr>
@@ -221,7 +265,7 @@
 </w:hdr>
 </file>
 
-<file path=word/header2.xml><?xml version="1.0" encoding="utf-8"?>
+<file path=word/header3.xml><?xml version="1.0" encoding="utf-8"?>
 <w:hdr xmlns:wpc="http://schemas.microsoft.com/office/word/2010/wordprocessingCanvas" xmlns:cx="http://schemas.microsoft.com/office/drawing/2014/chartex" xmlns:cx1="http://schemas.microsoft.com/office/drawing/2015/9/8/chartex" xmlns:cx2="http://schemas.microsoft.com/office/drawing/2015/10/21/chartex" xmlns:cx3="http://schemas.microsoft.com/office/drawing/2016/5/9/chartex" xmlns:cx4="http://schemas.microsoft.com/office/drawing/2016/5/10/chartex" xmlns:cx5="http://schemas.microsoft.com/office/drawing/2016/5/11/chartex" xmlns:cx6="http://schemas.microsoft.com/office/drawing/2016/5/12/chartex" xmlns:cx7="http://schemas.microsoft.com/office/drawing/2016/5/13/chartex" xmlns:cx8="http://schemas.microsoft.com/office/drawing/2016/5/14/chartex" xmlns:mc="http://schemas.openxmlformats.org/markup-compatibility/2006" xmlns:aink="http://schemas.microsoft.com/office/drawing/2016/ink" xmlns:am3d="http://schemas.microsoft.com/office/drawing/2017/model3d" xmlns:o="urn:schemas-microsoft-com:office:office" xmlns:oel="http://schemas.microsoft.com/office/2019/extlst" xmlns:r="http://schemas.openxmlformats.org/officeDocument/2006/relationships" xmlns:m="http://schemas.openxmlformats.org/officeDocument/2006/math" xmlns:v="urn:schemas-microsoft-com:vml" xmlns:wp14="http://schemas.microsoft.com/office/word/2010/wordprocessingDrawing" xmlns:wp="http://schemas.openxmlformats.org/drawingml/2006/wordprocessingDrawing" xmlns:w10="urn:schemas-microsoft-com:office:word" xmlns:w="http://schemas.openxmlformats.org/wordprocessingml/2006/main" xmlns:w14="http://schemas.microsoft.com/office/word/2010/wordml" xmlns:w15="http://schemas.microsoft.com/office/word/2012/wordml" xmlns:w16cex="http://schemas.microsoft.com/office/word/2018/wordml/cex" xmlns:w16cid="http://schemas.microsoft.com/office/word/2016/wordml/cid" xmlns:w16="http://schemas.microsoft.com/office/word/2018/wordml" xmlns:w16du="http://schemas.microsoft.com/office/word/2023/wordml/word16du" xmlns:w16sdtdh="http://schemas.microsoft.com/office/word/2020/wordml/sdtdatahash" xmlns:w16sdtfl="http://schemas.microsoft.com/office/word/2024/wordml/sdtformatlock" xmlns:w16se="http://schemas.microsoft.com/office/word/2015/wordml/symex" xmlns:wpg="http://schemas.microsoft.com/office/word/2010/wordprocessingGroup" xmlns:wpi="http://schemas.microsoft.com/office/word/2010/wordprocessingInk" xmlns:wne="http://schemas.microsoft.com/office/word/2006/wordml" xmlns:wps="http://schemas.microsoft.com/office/word/2010/wordprocessingShape" mc:Ignorable="w14 w15 w16se w16cid w16 w16cex w16sdtdh w16sdtfl w16du wp14">
   <w:p>
     <w:pPr>
@@ -240,7 +284,7 @@
       <w:rPr>
         <w:lang w:bidi="sl-SI"/>
       </w:rPr>
-      <w:t>16</w:t>
+      <w:t>22</w:t>
     </w:r>
     <w:r>
       <w:rPr>
@@ -3953,7 +3997,7 @@
     <w:charset w:val="00"/>
     <w:family w:val="modern"/>
     <w:pitch w:val="fixed"/>
-    <w:sig w:usb0="E10002FF" w:usb1="4000FCFF" w:usb2="00000009" w:usb3="00000000" w:csb0="0000019F" w:csb1="00000000"/>
+    <w:sig w:usb0="E10006FF" w:usb1="4000FCFF" w:usb2="00000009" w:usb3="00000000" w:csb0="0000019F" w:csb1="00000000"/>
   </w:font>
   <w:font w:name="Calibri">
     <w:panose1 w:val="020F0502020204030204"/>
@@ -3997,10 +4041,12 @@
   <w:rsids>
     <w:rsidRoot w:val="00262F39"/>
     <w:rsid w:val="00007D28"/>
+    <w:rsid w:val="00012D63"/>
     <w:rsid w:val="00050559"/>
     <w:rsid w:val="001C4ED5"/>
     <w:rsid w:val="00215FAB"/>
     <w:rsid w:val="00262F39"/>
+    <w:rsid w:val="0053749C"/>
     <w:rsid w:val="00590E1D"/>
     <w:rsid w:val="005E20A0"/>
     <w:rsid w:val="00671CE3"/>

</xml_diff>